<commit_message>
Updated Documents and added apache license comments.
</commit_message>
<xml_diff>
--- a/docs/SEO-SDK_API_Developer_document.docx
+++ b/docs/SEO-SDK_API_Developer_document.docx
@@ -121,27 +121,6 @@
           <w:sz w:val="28"/>
         </w:rPr>
         <w:t xml:space="preserve"> Document</w:t>
-      </w:r>
-    </w:p>
-    <w:p>
-      <w:pPr>
-        <w:contextualSpacing/>
-        <w:jc w:val="center"/>
-        <w:rPr>
-          <w:b/>
-        </w:rPr>
-      </w:pPr>
-      <w:r>
-        <w:rPr>
-          <w:b/>
-        </w:rPr>
-        <w:t>Version: Release 2.0.0 Beta</w:t>
-      </w:r>
-      <w:r>
-        <w:rPr>
-          <w:b/>
-        </w:rPr>
-        <w:t xml:space="preserve"> - 1</w:t>
       </w:r>
     </w:p>
     <w:sdt>
@@ -196,7 +175,7 @@
           <w:r>
             <w:fldChar w:fldCharType="separate"/>
           </w:r>
-          <w:hyperlink w:anchor="_Toc365032892" w:history="1">
+          <w:hyperlink w:anchor="_Toc389143807" w:history="1">
             <w:r>
               <w:rPr>
                 <w:rStyle w:val="Hyperlink"/>
@@ -223,7 +202,7 @@
                 <w:noProof/>
                 <w:webHidden/>
               </w:rPr>
-              <w:instrText xml:space="preserve"> PAGEREF _Toc365032892 \h </w:instrText>
+              <w:instrText xml:space="preserve"> PAGEREF _Toc389143807 \h </w:instrText>
             </w:r>
             <w:r>
               <w:rPr>
@@ -265,7 +244,7 @@
               <w:noProof/>
             </w:rPr>
           </w:pPr>
-          <w:hyperlink w:anchor="_Toc365032893" w:history="1">
+          <w:hyperlink w:anchor="_Toc389143808" w:history="1">
             <w:r>
               <w:rPr>
                 <w:rStyle w:val="Hyperlink"/>
@@ -292,7 +271,7 @@
                 <w:noProof/>
                 <w:webHidden/>
               </w:rPr>
-              <w:instrText xml:space="preserve"> PAGEREF _Toc365032893 \h </w:instrText>
+              <w:instrText xml:space="preserve"> PAGEREF _Toc389143808 \h </w:instrText>
             </w:r>
             <w:r>
               <w:rPr>
@@ -334,13 +313,13 @@
               <w:noProof/>
             </w:rPr>
           </w:pPr>
-          <w:hyperlink w:anchor="_Toc365032894" w:history="1">
+          <w:hyperlink w:anchor="_Toc389143809" w:history="1">
             <w:r>
               <w:rPr>
                 <w:rStyle w:val="Hyperlink"/>
                 <w:noProof/>
               </w:rPr>
-              <w:t>3 – Introduction</w:t>
+              <w:t>3 – Details</w:t>
             </w:r>
             <w:r>
               <w:rPr>
@@ -361,7 +340,7 @@
                 <w:noProof/>
                 <w:webHidden/>
               </w:rPr>
-              <w:instrText xml:space="preserve"> PAGEREF _Toc365032894 \h </w:instrText>
+              <w:instrText xml:space="preserve"> PAGEREF _Toc389143809 \h </w:instrText>
             </w:r>
             <w:r>
               <w:rPr>
@@ -382,75 +361,6 @@
                 <w:webHidden/>
               </w:rPr>
               <w:t>3</w:t>
-            </w:r>
-            <w:r>
-              <w:rPr>
-                <w:noProof/>
-                <w:webHidden/>
-              </w:rPr>
-              <w:fldChar w:fldCharType="end"/>
-            </w:r>
-          </w:hyperlink>
-        </w:p>
-        <w:p>
-          <w:pPr>
-            <w:pStyle w:val="TOC2"/>
-            <w:tabs>
-              <w:tab w:val="right" w:leader="dot" w:pos="9350"/>
-            </w:tabs>
-            <w:rPr>
-              <w:rFonts w:eastAsiaTheme="minorEastAsia"/>
-              <w:noProof/>
-            </w:rPr>
-          </w:pPr>
-          <w:hyperlink w:anchor="_Toc365032895" w:history="1">
-            <w:r>
-              <w:rPr>
-                <w:rStyle w:val="Hyperlink"/>
-                <w:noProof/>
-              </w:rPr>
-              <w:t>3.1 – Frameworks and Technologies</w:t>
-            </w:r>
-            <w:r>
-              <w:rPr>
-                <w:noProof/>
-                <w:webHidden/>
-              </w:rPr>
-              <w:tab/>
-            </w:r>
-            <w:r>
-              <w:rPr>
-                <w:noProof/>
-                <w:webHidden/>
-              </w:rPr>
-              <w:fldChar w:fldCharType="begin"/>
-            </w:r>
-            <w:r>
-              <w:rPr>
-                <w:noProof/>
-                <w:webHidden/>
-              </w:rPr>
-              <w:instrText xml:space="preserve"> PAGEREF _Toc365032895 \h </w:instrText>
-            </w:r>
-            <w:r>
-              <w:rPr>
-                <w:noProof/>
-                <w:webHidden/>
-              </w:rPr>
-            </w:r>
-            <w:r>
-              <w:rPr>
-                <w:noProof/>
-                <w:webHidden/>
-              </w:rPr>
-              <w:fldChar w:fldCharType="separate"/>
-            </w:r>
-            <w:r>
-              <w:rPr>
-                <w:noProof/>
-                <w:webHidden/>
-              </w:rPr>
-              <w:t>4</w:t>
             </w:r>
             <w:r>
               <w:rPr>
@@ -472,13 +382,13 @@
               <w:noProof/>
             </w:rPr>
           </w:pPr>
-          <w:hyperlink w:anchor="_Toc365032896" w:history="1">
+          <w:hyperlink w:anchor="_Toc389143810" w:history="1">
             <w:r>
               <w:rPr>
                 <w:rStyle w:val="Hyperlink"/>
                 <w:noProof/>
               </w:rPr>
-              <w:t>4 – Dev. Environment Setup</w:t>
+              <w:t>4 – Resources</w:t>
             </w:r>
             <w:r>
               <w:rPr>
@@ -499,490 +409,7 @@
                 <w:noProof/>
                 <w:webHidden/>
               </w:rPr>
-              <w:instrText xml:space="preserve"> PAGEREF _Toc365032896 \h </w:instrText>
-            </w:r>
-            <w:r>
-              <w:rPr>
-                <w:noProof/>
-                <w:webHidden/>
-              </w:rPr>
-            </w:r>
-            <w:r>
-              <w:rPr>
-                <w:noProof/>
-                <w:webHidden/>
-              </w:rPr>
-              <w:fldChar w:fldCharType="separate"/>
-            </w:r>
-            <w:r>
-              <w:rPr>
-                <w:noProof/>
-                <w:webHidden/>
-              </w:rPr>
-              <w:t>4</w:t>
-            </w:r>
-            <w:r>
-              <w:rPr>
-                <w:noProof/>
-                <w:webHidden/>
-              </w:rPr>
-              <w:fldChar w:fldCharType="end"/>
-            </w:r>
-          </w:hyperlink>
-        </w:p>
-        <w:p>
-          <w:pPr>
-            <w:pStyle w:val="TOC1"/>
-            <w:tabs>
-              <w:tab w:val="right" w:leader="dot" w:pos="9350"/>
-            </w:tabs>
-            <w:rPr>
-              <w:rFonts w:eastAsiaTheme="minorEastAsia"/>
-              <w:noProof/>
-            </w:rPr>
-          </w:pPr>
-          <w:hyperlink w:anchor="_Toc365032897" w:history="1">
-            <w:r>
-              <w:rPr>
-                <w:rStyle w:val="Hyperlink"/>
-                <w:noProof/>
-              </w:rPr>
-              <w:t>5 – Diagrams</w:t>
-            </w:r>
-            <w:r>
-              <w:rPr>
-                <w:noProof/>
-                <w:webHidden/>
-              </w:rPr>
-              <w:tab/>
-            </w:r>
-            <w:r>
-              <w:rPr>
-                <w:noProof/>
-                <w:webHidden/>
-              </w:rPr>
-              <w:fldChar w:fldCharType="begin"/>
-            </w:r>
-            <w:r>
-              <w:rPr>
-                <w:noProof/>
-                <w:webHidden/>
-              </w:rPr>
-              <w:instrText xml:space="preserve"> PAGEREF _Toc365032897 \h </w:instrText>
-            </w:r>
-            <w:r>
-              <w:rPr>
-                <w:noProof/>
-                <w:webHidden/>
-              </w:rPr>
-            </w:r>
-            <w:r>
-              <w:rPr>
-                <w:noProof/>
-                <w:webHidden/>
-              </w:rPr>
-              <w:fldChar w:fldCharType="separate"/>
-            </w:r>
-            <w:r>
-              <w:rPr>
-                <w:noProof/>
-                <w:webHidden/>
-              </w:rPr>
-              <w:t>4</w:t>
-            </w:r>
-            <w:r>
-              <w:rPr>
-                <w:noProof/>
-                <w:webHidden/>
-              </w:rPr>
-              <w:fldChar w:fldCharType="end"/>
-            </w:r>
-          </w:hyperlink>
-        </w:p>
-        <w:p>
-          <w:pPr>
-            <w:pStyle w:val="TOC2"/>
-            <w:tabs>
-              <w:tab w:val="right" w:leader="dot" w:pos="9350"/>
-            </w:tabs>
-            <w:rPr>
-              <w:rFonts w:eastAsiaTheme="minorEastAsia"/>
-              <w:noProof/>
-            </w:rPr>
-          </w:pPr>
-          <w:hyperlink w:anchor="_Toc365032898" w:history="1">
-            <w:r>
-              <w:rPr>
-                <w:rStyle w:val="Hyperlink"/>
-                <w:noProof/>
-              </w:rPr>
-              <w:t>5.1 – Class Diagram</w:t>
-            </w:r>
-            <w:r>
-              <w:rPr>
-                <w:noProof/>
-                <w:webHidden/>
-              </w:rPr>
-              <w:tab/>
-            </w:r>
-            <w:r>
-              <w:rPr>
-                <w:noProof/>
-                <w:webHidden/>
-              </w:rPr>
-              <w:fldChar w:fldCharType="begin"/>
-            </w:r>
-            <w:r>
-              <w:rPr>
-                <w:noProof/>
-                <w:webHidden/>
-              </w:rPr>
-              <w:instrText xml:space="preserve"> PAGEREF _Toc365032898 \h </w:instrText>
-            </w:r>
-            <w:r>
-              <w:rPr>
-                <w:noProof/>
-                <w:webHidden/>
-              </w:rPr>
-            </w:r>
-            <w:r>
-              <w:rPr>
-                <w:noProof/>
-                <w:webHidden/>
-              </w:rPr>
-              <w:fldChar w:fldCharType="separate"/>
-            </w:r>
-            <w:r>
-              <w:rPr>
-                <w:noProof/>
-                <w:webHidden/>
-              </w:rPr>
-              <w:t>4</w:t>
-            </w:r>
-            <w:r>
-              <w:rPr>
-                <w:noProof/>
-                <w:webHidden/>
-              </w:rPr>
-              <w:fldChar w:fldCharType="end"/>
-            </w:r>
-          </w:hyperlink>
-        </w:p>
-        <w:p>
-          <w:pPr>
-            <w:pStyle w:val="TOC2"/>
-            <w:tabs>
-              <w:tab w:val="right" w:leader="dot" w:pos="9350"/>
-            </w:tabs>
-            <w:rPr>
-              <w:rFonts w:eastAsiaTheme="minorEastAsia"/>
-              <w:noProof/>
-            </w:rPr>
-          </w:pPr>
-          <w:hyperlink w:anchor="_Toc365032899" w:history="1">
-            <w:r>
-              <w:rPr>
-                <w:rStyle w:val="Hyperlink"/>
-                <w:noProof/>
-              </w:rPr>
-              <w:t>5.2 – Sequence Diagram</w:t>
-            </w:r>
-            <w:r>
-              <w:rPr>
-                <w:noProof/>
-                <w:webHidden/>
-              </w:rPr>
-              <w:tab/>
-            </w:r>
-            <w:r>
-              <w:rPr>
-                <w:noProof/>
-                <w:webHidden/>
-              </w:rPr>
-              <w:fldChar w:fldCharType="begin"/>
-            </w:r>
-            <w:r>
-              <w:rPr>
-                <w:noProof/>
-                <w:webHidden/>
-              </w:rPr>
-              <w:instrText xml:space="preserve"> PAGEREF _Toc365032899 \h </w:instrText>
-            </w:r>
-            <w:r>
-              <w:rPr>
-                <w:noProof/>
-                <w:webHidden/>
-              </w:rPr>
-            </w:r>
-            <w:r>
-              <w:rPr>
-                <w:noProof/>
-                <w:webHidden/>
-              </w:rPr>
-              <w:fldChar w:fldCharType="separate"/>
-            </w:r>
-            <w:r>
-              <w:rPr>
-                <w:noProof/>
-                <w:webHidden/>
-              </w:rPr>
-              <w:t>4</w:t>
-            </w:r>
-            <w:r>
-              <w:rPr>
-                <w:noProof/>
-                <w:webHidden/>
-              </w:rPr>
-              <w:fldChar w:fldCharType="end"/>
-            </w:r>
-          </w:hyperlink>
-        </w:p>
-        <w:p>
-          <w:pPr>
-            <w:pStyle w:val="TOC1"/>
-            <w:tabs>
-              <w:tab w:val="right" w:leader="dot" w:pos="9350"/>
-            </w:tabs>
-            <w:rPr>
-              <w:rFonts w:eastAsiaTheme="minorEastAsia"/>
-              <w:noProof/>
-            </w:rPr>
-          </w:pPr>
-          <w:hyperlink w:anchor="_Toc365032900" w:history="1">
-            <w:r>
-              <w:rPr>
-                <w:rStyle w:val="Hyperlink"/>
-                <w:noProof/>
-              </w:rPr>
-              <w:t>6 – Development (detailed information)</w:t>
-            </w:r>
-            <w:r>
-              <w:rPr>
-                <w:noProof/>
-                <w:webHidden/>
-              </w:rPr>
-              <w:tab/>
-            </w:r>
-            <w:r>
-              <w:rPr>
-                <w:noProof/>
-                <w:webHidden/>
-              </w:rPr>
-              <w:fldChar w:fldCharType="begin"/>
-            </w:r>
-            <w:r>
-              <w:rPr>
-                <w:noProof/>
-                <w:webHidden/>
-              </w:rPr>
-              <w:instrText xml:space="preserve"> PAGEREF _Toc365032900 \h </w:instrText>
-            </w:r>
-            <w:r>
-              <w:rPr>
-                <w:noProof/>
-                <w:webHidden/>
-              </w:rPr>
-            </w:r>
-            <w:r>
-              <w:rPr>
-                <w:noProof/>
-                <w:webHidden/>
-              </w:rPr>
-              <w:fldChar w:fldCharType="separate"/>
-            </w:r>
-            <w:r>
-              <w:rPr>
-                <w:noProof/>
-                <w:webHidden/>
-              </w:rPr>
-              <w:t>4</w:t>
-            </w:r>
-            <w:r>
-              <w:rPr>
-                <w:noProof/>
-                <w:webHidden/>
-              </w:rPr>
-              <w:fldChar w:fldCharType="end"/>
-            </w:r>
-          </w:hyperlink>
-        </w:p>
-        <w:p>
-          <w:pPr>
-            <w:pStyle w:val="TOC2"/>
-            <w:tabs>
-              <w:tab w:val="right" w:leader="dot" w:pos="9350"/>
-            </w:tabs>
-            <w:rPr>
-              <w:rFonts w:eastAsiaTheme="minorEastAsia"/>
-              <w:noProof/>
-            </w:rPr>
-          </w:pPr>
-          <w:hyperlink w:anchor="_Toc365032901" w:history="1">
-            <w:r>
-              <w:rPr>
-                <w:rStyle w:val="Hyperlink"/>
-                <w:noProof/>
-              </w:rPr>
-              <w:t>6.1 – Getting started</w:t>
-            </w:r>
-            <w:r>
-              <w:rPr>
-                <w:noProof/>
-                <w:webHidden/>
-              </w:rPr>
-              <w:tab/>
-            </w:r>
-            <w:r>
-              <w:rPr>
-                <w:noProof/>
-                <w:webHidden/>
-              </w:rPr>
-              <w:fldChar w:fldCharType="begin"/>
-            </w:r>
-            <w:r>
-              <w:rPr>
-                <w:noProof/>
-                <w:webHidden/>
-              </w:rPr>
-              <w:instrText xml:space="preserve"> PAGEREF _Toc365032901 \h </w:instrText>
-            </w:r>
-            <w:r>
-              <w:rPr>
-                <w:noProof/>
-                <w:webHidden/>
-              </w:rPr>
-            </w:r>
-            <w:r>
-              <w:rPr>
-                <w:noProof/>
-                <w:webHidden/>
-              </w:rPr>
-              <w:fldChar w:fldCharType="separate"/>
-            </w:r>
-            <w:r>
-              <w:rPr>
-                <w:noProof/>
-                <w:webHidden/>
-              </w:rPr>
-              <w:t>4</w:t>
-            </w:r>
-            <w:r>
-              <w:rPr>
-                <w:noProof/>
-                <w:webHidden/>
-              </w:rPr>
-              <w:fldChar w:fldCharType="end"/>
-            </w:r>
-          </w:hyperlink>
-        </w:p>
-        <w:p>
-          <w:pPr>
-            <w:pStyle w:val="TOC2"/>
-            <w:tabs>
-              <w:tab w:val="right" w:leader="dot" w:pos="9350"/>
-            </w:tabs>
-            <w:rPr>
-              <w:rFonts w:eastAsiaTheme="minorEastAsia"/>
-              <w:noProof/>
-            </w:rPr>
-          </w:pPr>
-          <w:hyperlink w:anchor="_Toc365032902" w:history="1">
-            <w:r>
-              <w:rPr>
-                <w:rStyle w:val="Hyperlink"/>
-                <w:noProof/>
-              </w:rPr>
-              <w:t>6.2 – Test cases</w:t>
-            </w:r>
-            <w:r>
-              <w:rPr>
-                <w:noProof/>
-                <w:webHidden/>
-              </w:rPr>
-              <w:tab/>
-            </w:r>
-            <w:r>
-              <w:rPr>
-                <w:noProof/>
-                <w:webHidden/>
-              </w:rPr>
-              <w:fldChar w:fldCharType="begin"/>
-            </w:r>
-            <w:r>
-              <w:rPr>
-                <w:noProof/>
-                <w:webHidden/>
-              </w:rPr>
-              <w:instrText xml:space="preserve"> PAGEREF _Toc365032902 \h </w:instrText>
-            </w:r>
-            <w:r>
-              <w:rPr>
-                <w:noProof/>
-                <w:webHidden/>
-              </w:rPr>
-            </w:r>
-            <w:r>
-              <w:rPr>
-                <w:noProof/>
-                <w:webHidden/>
-              </w:rPr>
-              <w:fldChar w:fldCharType="separate"/>
-            </w:r>
-            <w:r>
-              <w:rPr>
-                <w:noProof/>
-                <w:webHidden/>
-              </w:rPr>
-              <w:t>4</w:t>
-            </w:r>
-            <w:r>
-              <w:rPr>
-                <w:noProof/>
-                <w:webHidden/>
-              </w:rPr>
-              <w:fldChar w:fldCharType="end"/>
-            </w:r>
-          </w:hyperlink>
-        </w:p>
-        <w:p>
-          <w:pPr>
-            <w:pStyle w:val="TOC1"/>
-            <w:tabs>
-              <w:tab w:val="right" w:leader="dot" w:pos="9350"/>
-            </w:tabs>
-            <w:rPr>
-              <w:rFonts w:eastAsiaTheme="minorEastAsia"/>
-              <w:noProof/>
-            </w:rPr>
-          </w:pPr>
-          <w:hyperlink w:anchor="_Toc365032903" w:history="1">
-            <w:r>
-              <w:rPr>
-                <w:rStyle w:val="Hyperlink"/>
-                <w:noProof/>
-              </w:rPr>
-              <w:t>6 – Support</w:t>
-            </w:r>
-            <w:r>
-              <w:rPr>
-                <w:noProof/>
-                <w:webHidden/>
-              </w:rPr>
-              <w:tab/>
-            </w:r>
-            <w:r>
-              <w:rPr>
-                <w:noProof/>
-                <w:webHidden/>
-              </w:rPr>
-              <w:fldChar w:fldCharType="begin"/>
-            </w:r>
-            <w:r>
-              <w:rPr>
-                <w:noProof/>
-                <w:webHidden/>
-              </w:rPr>
-              <w:instrText xml:space="preserve"> PAGEREF _Toc365032903 \h </w:instrText>
+              <w:instrText xml:space="preserve"> PAGEREF _Toc389143810 \h </w:instrText>
             </w:r>
             <w:r>
               <w:rPr>
@@ -1023,6 +450,8 @@
             <w:fldChar w:fldCharType="end"/>
           </w:r>
         </w:p>
+        <w:bookmarkStart w:id="0" w:name="_GoBack" w:displacedByCustomXml="next"/>
+        <w:bookmarkEnd w:id="0" w:displacedByCustomXml="next"/>
       </w:sdtContent>
     </w:sdt>
     <w:p>
@@ -1038,12 +467,12 @@
         <w:pStyle w:val="Heading1"/>
         <w:pageBreakBefore/>
       </w:pPr>
-      <w:bookmarkStart w:id="0" w:name="_Toc365032892"/>
+      <w:bookmarkStart w:id="1" w:name="_Toc389143807"/>
       <w:r>
         <w:lastRenderedPageBreak/>
         <w:t>1 – Audience</w:t>
       </w:r>
-      <w:bookmarkEnd w:id="0"/>
+      <w:bookmarkEnd w:id="1"/>
     </w:p>
     <w:p>
       <w:pPr>
@@ -1071,13 +500,8 @@
       <w:pPr>
         <w:contextualSpacing/>
       </w:pPr>
-      <w:proofErr w:type="gramStart"/>
-      <w:r>
-        <w:t>Developers</w:t>
-      </w:r>
-      <w:proofErr w:type="gramEnd"/>
-      <w:r>
-        <w:t xml:space="preserve"> who are completely new to SEO SDK, can view </w:t>
+      <w:r>
+        <w:t xml:space="preserve">Developers who are completely new to SEO SDK, can view </w:t>
       </w:r>
       <w:r>
         <w:t>SDK_API_</w:t>
@@ -1111,42 +535,13 @@
     </w:p>
     <w:p>
       <w:pPr>
-        <w:contextualSpacing/>
-      </w:pPr>
-    </w:p>
-    <w:p>
-      <w:pPr>
-        <w:contextualSpacing/>
-      </w:pPr>
-      <w:r>
-        <w:t xml:space="preserve">For CI, Build and Release Management, refer to documents within </w:t>
-      </w:r>
-      <w:proofErr w:type="spellStart"/>
-      <w:r>
-        <w:t>git</w:t>
-      </w:r>
-      <w:proofErr w:type="spellEnd"/>
-      <w:r>
-        <w:t xml:space="preserve">-publish repository which is a private access and meant only for </w:t>
-      </w:r>
-      <w:proofErr w:type="spellStart"/>
-      <w:r>
-        <w:t>Bazaarvoice</w:t>
-      </w:r>
-      <w:proofErr w:type="spellEnd"/>
-      <w:r>
-        <w:t xml:space="preserve"> developers.</w:t>
-      </w:r>
-    </w:p>
-    <w:p>
-      <w:pPr>
         <w:pStyle w:val="Heading1"/>
       </w:pPr>
-      <w:bookmarkStart w:id="1" w:name="_Toc365032893"/>
+      <w:bookmarkStart w:id="2" w:name="_Toc389143808"/>
       <w:r>
         <w:t>2 – Pre-requisites</w:t>
       </w:r>
-      <w:bookmarkEnd w:id="1"/>
+      <w:bookmarkEnd w:id="2"/>
     </w:p>
     <w:p>
       <w:pPr>
@@ -1204,15 +599,7 @@
         <w:t xml:space="preserve">Any IDE such as Eclipse or </w:t>
       </w:r>
       <w:r>
-        <w:t xml:space="preserve">Spring Source </w:t>
-      </w:r>
-      <w:proofErr w:type="spellStart"/>
-      <w:r>
-        <w:t>Toolsuite</w:t>
-      </w:r>
-      <w:proofErr w:type="spellEnd"/>
-      <w:r>
-        <w:t>.</w:t>
+        <w:t>Spring Source Toolsuite.</w:t>
       </w:r>
     </w:p>
     <w:p>
@@ -1236,43 +623,21 @@
         </w:numPr>
       </w:pPr>
       <w:r>
-        <w:t xml:space="preserve">Any </w:t>
-      </w:r>
-      <w:proofErr w:type="spellStart"/>
-      <w:r>
-        <w:t>Git</w:t>
-      </w:r>
-      <w:proofErr w:type="spellEnd"/>
-      <w:r>
-        <w:t xml:space="preserve"> client</w:t>
-      </w:r>
-    </w:p>
-    <w:p>
-      <w:pPr>
-        <w:pStyle w:val="ListParagraph"/>
-        <w:numPr>
-          <w:ilvl w:val="0"/>
-          <w:numId w:val="1"/>
-        </w:numPr>
-      </w:pPr>
-      <w:proofErr w:type="spellStart"/>
-      <w:r>
-        <w:t>StarUML</w:t>
-      </w:r>
-      <w:proofErr w:type="spellEnd"/>
-      <w:r>
-        <w:t xml:space="preserve"> for diagrams</w:t>
+        <w:t>Any Git client</w:t>
       </w:r>
     </w:p>
     <w:p>
       <w:pPr>
         <w:pStyle w:val="Heading1"/>
       </w:pPr>
-      <w:bookmarkStart w:id="2" w:name="_Toc365032894"/>
-      <w:r>
-        <w:t>3 – Introduction</w:t>
-      </w:r>
-      <w:bookmarkEnd w:id="2"/>
+      <w:bookmarkStart w:id="3" w:name="_Toc389143809"/>
+      <w:r>
+        <w:t xml:space="preserve">3 – </w:t>
+      </w:r>
+      <w:r>
+        <w:t>Details</w:t>
+      </w:r>
+      <w:bookmarkEnd w:id="3"/>
     </w:p>
     <w:p>
       <w:r>
@@ -1287,15 +652,7 @@
         </w:r>
       </w:hyperlink>
       <w:r>
-        <w:t xml:space="preserve"> into your </w:t>
-      </w:r>
-      <w:proofErr w:type="spellStart"/>
-      <w:r>
-        <w:t>git</w:t>
-      </w:r>
-      <w:proofErr w:type="spellEnd"/>
-      <w:r>
-        <w:t xml:space="preserve"> repository. There will be various branches and Release tags so make sure what you download and use is appropriate to you.</w:t>
+        <w:t xml:space="preserve"> into your git repository. There will be various branches and Release tags so make sure what you download and use is appropriate to you.</w:t>
       </w:r>
     </w:p>
     <w:p>
@@ -1322,15 +679,7 @@
         </w:r>
       </w:hyperlink>
       <w:r>
-        <w:t xml:space="preserve"> (which will be under the </w:t>
-      </w:r>
-      <w:proofErr w:type="gramStart"/>
-      <w:r>
-        <w:t>docs</w:t>
-      </w:r>
-      <w:proofErr w:type="gramEnd"/>
-      <w:r>
-        <w:t xml:space="preserve"> folder of cloned directory).</w:t>
+        <w:t xml:space="preserve"> (which will be under the docs folder of cloned directory).</w:t>
       </w:r>
     </w:p>
     <w:p>
@@ -1347,327 +696,200 @@
         </w:numPr>
       </w:pPr>
       <w:r>
+        <w:t xml:space="preserve"> mvn clean install bundle:bundle</w:t>
+      </w:r>
+    </w:p>
+    <w:p>
+      <w:pPr>
+        <w:jc w:val="both"/>
+      </w:pPr>
+      <w:r>
+        <w:t>bundle:bundle will actually yield you the osgi bundle. And the target folder will contain all the libraries.</w:t>
+      </w:r>
+    </w:p>
+    <w:p>
+      <w:pPr>
+        <w:jc w:val="both"/>
+      </w:pPr>
+      <w:r>
+        <w:t>The folder structure of the repository is as follows from the root level:</w:t>
+      </w:r>
+    </w:p>
+    <w:p>
+      <w:pPr>
+        <w:jc w:val="both"/>
+      </w:pPr>
+      <w:r>
+        <w:t xml:space="preserve">docs – contains </w:t>
+      </w:r>
+      <w:r>
+        <w:t>all documentation and any document inside this folder will be published to the gh-pages.</w:t>
+      </w:r>
+    </w:p>
+    <w:p>
+      <w:pPr>
+        <w:jc w:val="both"/>
+      </w:pPr>
+      <w:r>
+        <w:t>src – contains the source code implementation of SEO-SDK.</w:t>
+      </w:r>
+    </w:p>
+    <w:p>
+      <w:pPr>
+        <w:jc w:val="both"/>
+      </w:pPr>
+      <w:r>
+        <w:t>Pom.xml – maven build configuration</w:t>
+      </w:r>
+    </w:p>
+    <w:p>
+      <w:pPr>
+        <w:jc w:val="both"/>
+      </w:pPr>
+      <w:r>
+        <w:t>There may be other files or folders which may not be necessary for API development.</w:t>
+      </w:r>
+    </w:p>
+    <w:p>
+      <w:pPr>
+        <w:jc w:val="both"/>
+      </w:pPr>
+      <w:r>
+        <w:lastRenderedPageBreak/>
+        <w:t>The following are the APIs that are already available in the stable release and defined in BVUIContent interface.</w:t>
+      </w:r>
+    </w:p>
+    <w:p>
+      <w:pPr>
+        <w:jc w:val="both"/>
+      </w:pPr>
+      <w:r>
+        <w:t xml:space="preserve">getContent, getAggregateRating, and getReviews each </w:t>
+      </w:r>
+      <w:r>
+        <w:t>method takes BVParameters as its argument and returns string content.</w:t>
+      </w:r>
+      <w:r>
+        <w:t xml:space="preserve"> These APIs are alre</w:t>
+      </w:r>
+      <w:r>
+        <w:t>ady covered in the API-User doc.</w:t>
+      </w:r>
+    </w:p>
+    <w:p>
+      <w:pPr>
+        <w:jc w:val="both"/>
+      </w:pPr>
+      <w:r>
+        <w:t>Changes to these APIs are not advised as they are already used and care should be taken to enhance the features and not to modify them.</w:t>
+      </w:r>
+    </w:p>
+    <w:p>
+      <w:pPr>
+        <w:pStyle w:val="Heading1"/>
+      </w:pPr>
+      <w:bookmarkStart w:id="4" w:name="_Toc389143810"/>
+      <w:r>
+        <w:t>4</w:t>
+      </w:r>
+      <w:r>
+        <w:t xml:space="preserve"> – </w:t>
+      </w:r>
+      <w:r>
+        <w:t>Resource</w:t>
+      </w:r>
+      <w:r>
+        <w:t>s</w:t>
+      </w:r>
+      <w:bookmarkEnd w:id="4"/>
+    </w:p>
+    <w:p>
+      <w:r>
+        <w:t>Below are few links to refer for further information:</w:t>
+      </w:r>
+    </w:p>
+    <w:p>
+      <w:r>
+        <w:t xml:space="preserve">Release </w:t>
+      </w:r>
+      <w:r>
+        <w:t>Notes:</w:t>
+      </w:r>
+      <w:r>
         <w:t xml:space="preserve"> </w:t>
       </w:r>
-      <w:proofErr w:type="spellStart"/>
-      <w:r>
-        <w:t>mvn</w:t>
-      </w:r>
-      <w:proofErr w:type="spellEnd"/>
-      <w:r>
-        <w:t xml:space="preserve"> clean install </w:t>
-      </w:r>
-      <w:proofErr w:type="spellStart"/>
-      <w:r>
-        <w:t>bundle:bundle</w:t>
-      </w:r>
-      <w:proofErr w:type="spellEnd"/>
-    </w:p>
-    <w:p>
-      <w:pPr>
-        <w:jc w:val="both"/>
-      </w:pPr>
-      <w:proofErr w:type="spellStart"/>
-      <w:proofErr w:type="gramStart"/>
-      <w:r>
-        <w:t>bundle:</w:t>
-      </w:r>
-      <w:proofErr w:type="gramEnd"/>
-      <w:r>
-        <w:t>bundle</w:t>
-      </w:r>
-      <w:proofErr w:type="spellEnd"/>
-      <w:r>
-        <w:t xml:space="preserve"> will actually yield you the </w:t>
-      </w:r>
-      <w:proofErr w:type="spellStart"/>
-      <w:r>
-        <w:t>osgi</w:t>
-      </w:r>
-      <w:proofErr w:type="spellEnd"/>
-      <w:r>
-        <w:t xml:space="preserve"> bundle. And the target folder will contain all the libraries.</w:t>
-      </w:r>
-    </w:p>
-    <w:p>
-      <w:pPr>
-        <w:jc w:val="both"/>
-      </w:pPr>
-      <w:r>
-        <w:t>The folder structure of the repository is as follows from the root level:</w:t>
-      </w:r>
-    </w:p>
-    <w:p>
-      <w:pPr>
-        <w:jc w:val="both"/>
-      </w:pPr>
-      <w:proofErr w:type="gramStart"/>
-      <w:r>
-        <w:t>docs</w:t>
-      </w:r>
-      <w:proofErr w:type="gramEnd"/>
-      <w:r>
-        <w:t xml:space="preserve"> – contains </w:t>
-      </w:r>
-      <w:r>
-        <w:t xml:space="preserve">all documentation and any document inside this folder will be published to the </w:t>
-      </w:r>
-      <w:proofErr w:type="spellStart"/>
-      <w:r>
-        <w:t>gh</w:t>
-      </w:r>
-      <w:proofErr w:type="spellEnd"/>
-      <w:r>
-        <w:t>-pages.</w:t>
-      </w:r>
-    </w:p>
-    <w:p>
-      <w:pPr>
-        <w:jc w:val="both"/>
-      </w:pPr>
-      <w:proofErr w:type="spellStart"/>
-      <w:proofErr w:type="gramStart"/>
-      <w:r>
-        <w:lastRenderedPageBreak/>
-        <w:t>src</w:t>
-      </w:r>
-      <w:proofErr w:type="spellEnd"/>
-      <w:proofErr w:type="gramEnd"/>
-      <w:r>
-        <w:t xml:space="preserve"> – contains the source code implementation of SEO-SDK.</w:t>
-      </w:r>
-    </w:p>
-    <w:p>
-      <w:pPr>
-        <w:jc w:val="both"/>
-      </w:pPr>
-      <w:r>
-        <w:t>Pom.xml – maven build configuration</w:t>
-      </w:r>
-    </w:p>
-    <w:p>
-      <w:pPr>
-        <w:jc w:val="both"/>
-      </w:pPr>
-      <w:r>
-        <w:t>There may be other files or folders which may not be necessary for API development.</w:t>
-      </w:r>
-      <w:bookmarkStart w:id="3" w:name="_Toc365032896"/>
-    </w:p>
-    <w:p>
-      <w:pPr>
-        <w:jc w:val="both"/>
-      </w:pPr>
-      <w:r>
-        <w:t xml:space="preserve">The following are the APIs that are already available in the stable release and defined in </w:t>
-      </w:r>
-      <w:proofErr w:type="spellStart"/>
-      <w:r>
-        <w:t>BVUIContent</w:t>
-      </w:r>
-      <w:proofErr w:type="spellEnd"/>
-      <w:r>
-        <w:t xml:space="preserve"> interface.</w:t>
-      </w:r>
-    </w:p>
-    <w:p>
-      <w:pPr>
-        <w:jc w:val="both"/>
-      </w:pPr>
-      <w:proofErr w:type="spellStart"/>
-      <w:proofErr w:type="gramStart"/>
-      <w:r>
-        <w:t>getContent</w:t>
-      </w:r>
-      <w:proofErr w:type="spellEnd"/>
-      <w:proofErr w:type="gramEnd"/>
-      <w:r>
-        <w:t xml:space="preserve">, </w:t>
-      </w:r>
-      <w:proofErr w:type="spellStart"/>
-      <w:r>
-        <w:t>getAggregateRating</w:t>
-      </w:r>
-      <w:proofErr w:type="spellEnd"/>
-      <w:r>
-        <w:t xml:space="preserve">, and </w:t>
-      </w:r>
-      <w:proofErr w:type="spellStart"/>
-      <w:r>
-        <w:t>getReviews</w:t>
-      </w:r>
-      <w:proofErr w:type="spellEnd"/>
-      <w:r>
-        <w:t xml:space="preserve"> each </w:t>
-      </w:r>
-      <w:r>
-        <w:t xml:space="preserve">method takes </w:t>
-      </w:r>
-      <w:proofErr w:type="spellStart"/>
-      <w:r>
-        <w:t>BVParameters</w:t>
-      </w:r>
-      <w:proofErr w:type="spellEnd"/>
-      <w:r>
-        <w:t xml:space="preserve"> as its argument and returns string content.</w:t>
-      </w:r>
-      <w:r>
-        <w:t xml:space="preserve"> These APIs are alre</w:t>
-      </w:r>
-      <w:r>
-        <w:t>ady covered in the API-User doc.</w:t>
-      </w:r>
-    </w:p>
-    <w:p>
-      <w:pPr>
-        <w:jc w:val="both"/>
-      </w:pPr>
-      <w:r>
-        <w:t>Changes to these APIs are not advised as they are already used and care should be taken to enhance the features and not to modify them.</w:t>
-      </w:r>
-    </w:p>
-    <w:p>
-      <w:pPr>
-        <w:pStyle w:val="Heading1"/>
-      </w:pPr>
-      <w:bookmarkStart w:id="4" w:name="_Toc365032897"/>
-      <w:bookmarkEnd w:id="3"/>
-      <w:r>
-        <w:t>4</w:t>
-      </w:r>
-      <w:r>
-        <w:t xml:space="preserve"> – Diagrams</w:t>
-      </w:r>
-      <w:bookmarkEnd w:id="4"/>
-    </w:p>
-    <w:p>
-      <w:pPr>
-        <w:pStyle w:val="Heading2"/>
-      </w:pPr>
-      <w:bookmarkStart w:id="5" w:name="_Toc365032898"/>
-      <w:r>
-        <w:t>4</w:t>
-      </w:r>
-      <w:r>
-        <w:t>.1 – Class Diagram</w:t>
-      </w:r>
-      <w:bookmarkEnd w:id="5"/>
-    </w:p>
-    <w:p>
-      <w:pPr>
-        <w:rPr>
-          <w:b/>
-        </w:rPr>
-      </w:pPr>
-      <w:bookmarkStart w:id="6" w:name="_GoBack"/>
-      <w:r>
-        <w:rPr>
-          <w:b/>
-        </w:rPr>
-        <w:t>DOCUMENTATION IN PROGRESS</w:t>
-      </w:r>
-    </w:p>
-    <w:p>
-      <w:pPr>
-        <w:pStyle w:val="Heading2"/>
-      </w:pPr>
-      <w:bookmarkStart w:id="7" w:name="_Toc365032899"/>
-      <w:bookmarkEnd w:id="6"/>
-      <w:r>
-        <w:t>4</w:t>
-      </w:r>
-      <w:r>
-        <w:t>.2 – Sequence Diagram</w:t>
-      </w:r>
-      <w:bookmarkEnd w:id="7"/>
-    </w:p>
-    <w:p>
-      <w:pPr>
-        <w:pStyle w:val="Heading1"/>
-      </w:pPr>
-      <w:bookmarkStart w:id="8" w:name="_Toc365032900"/>
-      <w:r>
-        <w:t xml:space="preserve">6 – Development </w:t>
-      </w:r>
-      <w:bookmarkEnd w:id="8"/>
-    </w:p>
-    <w:p>
-      <w:pPr>
-        <w:pStyle w:val="Heading2"/>
-      </w:pPr>
-      <w:bookmarkStart w:id="9" w:name="_Toc365032902"/>
-      <w:r>
-        <w:t>6.</w:t>
-      </w:r>
-      <w:r>
-        <w:t>1</w:t>
-      </w:r>
-      <w:r>
-        <w:t xml:space="preserve"> – </w:t>
-      </w:r>
-      <w:r>
-        <w:t xml:space="preserve">Development and </w:t>
-      </w:r>
-      <w:r>
-        <w:t>Test cases</w:t>
-      </w:r>
-      <w:bookmarkEnd w:id="9"/>
-    </w:p>
-    <w:p>
-      <w:pPr>
-        <w:pStyle w:val="Heading1"/>
-      </w:pPr>
-      <w:bookmarkStart w:id="10" w:name="_Toc365032903"/>
-      <w:r>
-        <w:t>6</w:t>
-      </w:r>
-      <w:r>
-        <w:t xml:space="preserve"> – Support</w:t>
-      </w:r>
-      <w:bookmarkEnd w:id="10"/>
-    </w:p>
-    <w:p>
-      <w:r>
-        <w:t>Below is the list of contacts for development support for both functional and technical support.</w:t>
-      </w:r>
-    </w:p>
-    <w:p>
-      <w:pPr>
-        <w:pStyle w:val="ListParagraph"/>
-        <w:numPr>
-          <w:ilvl w:val="0"/>
-          <w:numId w:val="3"/>
-        </w:numPr>
-      </w:pPr>
       <w:hyperlink r:id="rId12" w:history="1">
         <w:r>
           <w:rPr>
             <w:rStyle w:val="Hyperlink"/>
           </w:rPr>
-          <w:t>xxxx@bazaarvoice.com</w:t>
+          <w:t>https://github.com/bazaarvoice/seo_sdk_java/blob/master/docs/Release-Notes.docx</w:t>
         </w:r>
       </w:hyperlink>
-    </w:p>
-    <w:p>
-      <w:pPr>
-        <w:pStyle w:val="ListParagraph"/>
-        <w:numPr>
-          <w:ilvl w:val="0"/>
-          <w:numId w:val="3"/>
-        </w:numPr>
-      </w:pPr>
+      <w:r>
+        <w:t xml:space="preserve"> </w:t>
+      </w:r>
+    </w:p>
+    <w:p>
+      <w:r>
+        <w:t xml:space="preserve">API User </w:t>
+      </w:r>
+      <w:r>
+        <w:t>Document:</w:t>
+      </w:r>
+      <w:r>
+        <w:t xml:space="preserve"> </w:t>
+      </w:r>
       <w:hyperlink r:id="rId13" w:history="1">
         <w:r>
           <w:rPr>
             <w:rStyle w:val="Hyperlink"/>
           </w:rPr>
-          <w:t>yyyy@bazaarvoice.com</w:t>
+          <w:t>https://github.com/bazaarvoice/seo_sdk_java/blob/master/docs/SEO-SDK_API_User_document.docx</w:t>
         </w:r>
       </w:hyperlink>
     </w:p>
+    <w:p>
+      <w:r>
+        <w:t xml:space="preserve">SDK Library release </w:t>
+      </w:r>
+      <w:r>
+        <w:t>site:</w:t>
+      </w:r>
+      <w:r>
+        <w:t xml:space="preserve"> </w:t>
+      </w:r>
+      <w:hyperlink r:id="rId14" w:history="1">
+        <w:r>
+          <w:rPr>
+            <w:rStyle w:val="Hyperlink"/>
+          </w:rPr>
+          <w:t>http://bazaarvoice.github.io/seo_sdk_java</w:t>
+        </w:r>
+      </w:hyperlink>
+    </w:p>
+    <w:p>
+      <w:r>
+        <w:t xml:space="preserve">Example: </w:t>
+      </w:r>
+      <w:hyperlink r:id="rId15" w:history="1">
+        <w:r>
+          <w:rPr>
+            <w:rStyle w:val="Hyperlink"/>
+          </w:rPr>
+          <w:t>https://github.com/bazaarvoice/seo_sdk_java/blob/master/example/Example-Myshco.jsp</w:t>
+        </w:r>
+      </w:hyperlink>
+    </w:p>
+    <w:p/>
+    <w:p>
+      <w:pPr>
+        <w:jc w:val="both"/>
+      </w:pPr>
+    </w:p>
     <w:sectPr>
-      <w:headerReference w:type="default" r:id="rId14"/>
-      <w:footerReference w:type="default" r:id="rId15"/>
+      <w:headerReference w:type="default" r:id="rId16"/>
+      <w:footerReference w:type="default" r:id="rId17"/>
       <w:pgSz w:w="12240" w:h="15840"/>
       <w:pgMar w:top="1440" w:right="1440" w:bottom="1440" w:left="1440" w:header="720" w:footer="720" w:gutter="0"/>
       <w:cols w:space="720"/>
@@ -1837,7 +1059,7 @@
         <w:sz w:val="20"/>
         <w:szCs w:val="20"/>
       </w:rPr>
-      <w:t>4</w:t>
+      <w:t>2</w:t>
     </w:r>
     <w:r>
       <w:rPr>
@@ -1909,23 +1131,6 @@
     <w:r>
       <w:t xml:space="preserve"> Document</w:t>
     </w:r>
-  </w:p>
-  <w:p>
-    <w:pPr>
-      <w:pStyle w:val="Header"/>
-      <w:jc w:val="right"/>
-    </w:pPr>
-    <w:r>
-      <w:t>Release 2.0.0 Beta</w:t>
-    </w:r>
-    <w:r>
-      <w:t xml:space="preserve"> - 1</w:t>
-    </w:r>
-  </w:p>
-  <w:p>
-    <w:pPr>
-      <w:pStyle w:val="Header"/>
-    </w:pPr>
   </w:p>
 </w:hdr>
 </file>

</xml_diff>